<commit_message>
Update information of testing framework
Include information of TestNG and Maven
</commit_message>
<xml_diff>
--- a/Submission.docx
+++ b/Submission.docx
@@ -177,6 +177,18 @@
         </w:numPr>
       </w:pPr>
       <w:r>
+        <w:t>Developed based on Maven + TestNG</w:t>
+      </w:r>
+    </w:p>
+    <w:p>
+      <w:pPr>
+        <w:pStyle w:val="ListParagraph"/>
+        <w:numPr>
+          <w:ilvl w:val="0"/>
+          <w:numId w:val="1"/>
+        </w:numPr>
+      </w:pPr>
+      <w:r>
         <w:t xml:space="preserve">A </w:t>
       </w:r>
       <w:proofErr w:type="spellStart"/>
@@ -201,91 +213,139 @@
       </w:r>
       <w:proofErr w:type="spellEnd"/>
       <w:r>
+        <w:t xml:space="preserve"> annotations</w:t>
+      </w:r>
+    </w:p>
+    <w:p>
+      <w:pPr>
+        <w:pStyle w:val="ListParagraph"/>
+        <w:numPr>
+          <w:ilvl w:val="1"/>
+          <w:numId w:val="1"/>
+        </w:numPr>
+      </w:pPr>
+      <w:r>
+        <w:t>@</w:t>
+      </w:r>
+      <w:proofErr w:type="spellStart"/>
+      <w:r>
+        <w:t>BeforeTest</w:t>
+      </w:r>
+      <w:proofErr w:type="spellEnd"/>
+      <w:r>
+        <w:t xml:space="preserve"> will run before each test. It will prepare the connection, loading parameters’ value, preparing </w:t>
+      </w:r>
+      <w:proofErr w:type="spellStart"/>
+      <w:r>
+        <w:t>conections</w:t>
+      </w:r>
+      <w:proofErr w:type="spellEnd"/>
+      <w:r>
+        <w:t>, etc.</w:t>
+      </w:r>
+    </w:p>
+    <w:p>
+      <w:pPr>
+        <w:pStyle w:val="ListParagraph"/>
+        <w:numPr>
+          <w:ilvl w:val="1"/>
+          <w:numId w:val="1"/>
+        </w:numPr>
+      </w:pPr>
+      <w:r>
+        <w:t>@</w:t>
+      </w:r>
+      <w:proofErr w:type="spellStart"/>
+      <w:r>
+        <w:t>AfterTest</w:t>
+      </w:r>
+      <w:proofErr w:type="spellEnd"/>
+      <w:r>
+        <w:t xml:space="preserve"> will run at the end of each test. It will clean up the data created during test execution and close the connection.</w:t>
+      </w:r>
+    </w:p>
+    <w:p>
+      <w:pPr>
+        <w:pStyle w:val="ListParagraph"/>
+        <w:numPr>
+          <w:ilvl w:val="0"/>
+          <w:numId w:val="1"/>
+        </w:numPr>
+      </w:pPr>
+      <w:r>
+        <w:t xml:space="preserve">Common functions are stored in </w:t>
+      </w:r>
+      <w:proofErr w:type="spellStart"/>
+      <w:r>
+        <w:t>BaseTest</w:t>
+      </w:r>
+      <w:proofErr w:type="spellEnd"/>
+      <w:r>
         <w:t>.</w:t>
-      </w:r>
-    </w:p>
-    <w:p>
-      <w:pPr>
-        <w:pStyle w:val="ListParagraph"/>
-        <w:numPr>
-          <w:ilvl w:val="0"/>
-          <w:numId w:val="1"/>
-        </w:numPr>
-      </w:pPr>
-      <w:r>
-        <w:t xml:space="preserve">Common functions are stored in </w:t>
-      </w:r>
-      <w:proofErr w:type="spellStart"/>
-      <w:r>
-        <w:t>BaseTest</w:t>
-      </w:r>
-      <w:proofErr w:type="spellEnd"/>
-      <w:r>
-        <w:t>.</w:t>
-      </w:r>
-    </w:p>
-    <w:p>
-      <w:pPr>
-        <w:pStyle w:val="ListParagraph"/>
-        <w:numPr>
-          <w:ilvl w:val="0"/>
-          <w:numId w:val="1"/>
-        </w:numPr>
-      </w:pPr>
-      <w:r>
-        <w:t>Each</w:t>
-      </w:r>
-      <w:r>
-        <w:t xml:space="preserve"> API</w:t>
-      </w:r>
-      <w:r>
-        <w:t xml:space="preserve"> is developed in a class, extends from </w:t>
-      </w:r>
-      <w:proofErr w:type="spellStart"/>
-      <w:r>
-        <w:t>BaseTest</w:t>
-      </w:r>
-      <w:proofErr w:type="spellEnd"/>
-      <w:r>
-        <w:t>.</w:t>
-      </w:r>
-    </w:p>
-    <w:p>
-      <w:pPr>
-        <w:pStyle w:val="ListParagraph"/>
-        <w:numPr>
-          <w:ilvl w:val="0"/>
-          <w:numId w:val="1"/>
-        </w:numPr>
-      </w:pPr>
-      <w:r>
-        <w:t>All tests of that API are stored in</w:t>
-      </w:r>
-      <w:r>
-        <w:t xml:space="preserve"> that class.</w:t>
-      </w:r>
-    </w:p>
-    <w:p>
-      <w:r>
-        <w:t>The reason for using that structure is</w:t>
-      </w:r>
-    </w:p>
-    <w:p>
-      <w:pPr>
-        <w:pStyle w:val="ListParagraph"/>
-        <w:numPr>
-          <w:ilvl w:val="0"/>
-          <w:numId w:val="1"/>
-        </w:numPr>
-      </w:pPr>
-      <w:r>
-        <w:t>Connection</w:t>
-      </w:r>
-      <w:r>
-        <w:t xml:space="preserve"> info</w:t>
       </w:r>
       <w:bookmarkStart w:id="0" w:name="_GoBack"/>
       <w:bookmarkEnd w:id="0"/>
+    </w:p>
+    <w:p>
+      <w:pPr>
+        <w:pStyle w:val="ListParagraph"/>
+        <w:numPr>
+          <w:ilvl w:val="0"/>
+          <w:numId w:val="1"/>
+        </w:numPr>
+      </w:pPr>
+      <w:r>
+        <w:t>Each</w:t>
+      </w:r>
+      <w:r>
+        <w:t xml:space="preserve"> API</w:t>
+      </w:r>
+      <w:r>
+        <w:t xml:space="preserve"> is developed in a class, extends from </w:t>
+      </w:r>
+      <w:proofErr w:type="spellStart"/>
+      <w:r>
+        <w:t>BaseTest</w:t>
+      </w:r>
+      <w:proofErr w:type="spellEnd"/>
+      <w:r>
+        <w:t>.</w:t>
+      </w:r>
+    </w:p>
+    <w:p>
+      <w:pPr>
+        <w:pStyle w:val="ListParagraph"/>
+        <w:numPr>
+          <w:ilvl w:val="0"/>
+          <w:numId w:val="1"/>
+        </w:numPr>
+      </w:pPr>
+      <w:r>
+        <w:t>All tests of that API are stored in</w:t>
+      </w:r>
+      <w:r>
+        <w:t xml:space="preserve"> that class.</w:t>
+      </w:r>
+    </w:p>
+    <w:p>
+      <w:r>
+        <w:t>The reason for using that structure is</w:t>
+      </w:r>
+    </w:p>
+    <w:p>
+      <w:pPr>
+        <w:pStyle w:val="ListParagraph"/>
+        <w:numPr>
+          <w:ilvl w:val="0"/>
+          <w:numId w:val="1"/>
+        </w:numPr>
+      </w:pPr>
+      <w:r>
+        <w:t>Connection</w:t>
+      </w:r>
+      <w:r>
+        <w:t xml:space="preserve"> info</w:t>
+      </w:r>
       <w:r>
         <w:t>, configuration, reusable functions are store in a central place.</w:t>
       </w:r>
@@ -402,6 +462,7 @@
         </w:numPr>
       </w:pPr>
       <w:r>
+        <w:lastRenderedPageBreak/>
         <w:t>Load parameters’ value from external file. Currently, I’m using hardcode value and random string, which is not ideal for automation testing.</w:t>
       </w:r>
     </w:p>
@@ -448,7 +509,6 @@
     <w:p/>
     <w:p>
       <w:r>
-        <w:lastRenderedPageBreak/>
         <w:t xml:space="preserve">In summary, I have spent more than 4 and less than 5 hours for this task. It was due to I haven’t worked much with API testing, and first attempted to start </w:t>
       </w:r>
       <w:proofErr w:type="spellStart"/>
@@ -1337,7 +1397,7 @@
 </file>
 
 <file path=customXml/itemProps1.xml><?xml version="1.0" encoding="utf-8"?>
-<ds:datastoreItem xmlns:ds="http://schemas.openxmlformats.org/officeDocument/2006/customXml" ds:itemID="{B97B9BCB-9516-4649-9724-8BDBC55F9DC8}">
+<ds:datastoreItem xmlns:ds="http://schemas.openxmlformats.org/officeDocument/2006/customXml" ds:itemID="{8177F8FF-DBEE-44B7-8792-FA50E3B3154C}">
   <ds:schemaRefs>
     <ds:schemaRef ds:uri="http://schemas.openxmlformats.org/officeDocument/2006/bibliography"/>
   </ds:schemaRefs>

</xml_diff>